<commit_message>
add structure for Herangehensweise and Kommunikationsplan
</commit_message>
<xml_diff>
--- a/Documentation/Projektauftrag.docx
+++ b/Documentation/Projektauftrag.docx
@@ -85,6 +85,24 @@
           <w:lang w:val="de-DE"/>
         </w:rPr>
         <w:t>Projektziel</w:t>
+      </w:r>
+    </w:p>
+    <w:p>
+      <w:pPr>
+        <w:rPr>
+          <w:lang w:val="de-DE"/>
+        </w:rPr>
+      </w:pPr>
+    </w:p>
+    <w:p>
+      <w:pPr>
+        <w:pStyle w:val="berschrift1"/>
+        <w:rPr>
+          <w:lang w:val="de-DE"/>
+        </w:rPr>
+      </w:pPr>
+      <w:r>
+        <w:t>Herangehensweise</w:t>
       </w:r>
     </w:p>
     <w:p>
@@ -742,7 +760,6 @@
   <w:style w:type="character" w:default="1" w:styleId="Absatz-Standardschriftart">
     <w:name w:val="Default Paragraph Font"/>
     <w:uiPriority w:val="1"/>
-    <w:semiHidden/>
     <w:unhideWhenUsed/>
   </w:style>
   <w:style w:type="table" w:default="1" w:styleId="NormaleTabelle">

</xml_diff>